<commit_message>
DFA accepting binary strings such that every ‘00’ is immediately followed by 1
</commit_message>
<xml_diff>
--- a/5/06-algm.docx
+++ b/5/06-algm.docx
@@ -392,7 +392,25 @@
                 <w:sz w:val="26"/>
                 <w:szCs w:val="26"/>
               </w:rPr>
-              <w:t>[4][2] = {1,0,2,1,-1,3,1,3}</w:t>
+              <w:t>[4][2] = {1,0,2,</w:t>
+            </w:r>
+            <w:r>
+              <w:rPr>
+                <w:rFonts w:ascii="Times New Roman" w:eastAsia="Times New Roman" w:hAnsi="Times New Roman" w:cs="Times New Roman"/>
+                <w:color w:val="000000"/>
+                <w:sz w:val="26"/>
+                <w:szCs w:val="26"/>
+              </w:rPr>
+              <w:t>0</w:t>
+            </w:r>
+            <w:r>
+              <w:rPr>
+                <w:rFonts w:ascii="Times New Roman" w:eastAsia="Times New Roman" w:hAnsi="Times New Roman" w:cs="Times New Roman"/>
+                <w:color w:val="000000"/>
+                <w:sz w:val="26"/>
+                <w:szCs w:val="26"/>
+              </w:rPr>
+              <w:t>,-1,3,1,3}</w:t>
             </w:r>
           </w:p>
           <w:p>
@@ -732,6 +750,23 @@
                 <w:sz w:val="26"/>
                 <w:szCs w:val="26"/>
                 <w:u w:val="single"/>
+              </w:rPr>
+            </w:pPr>
+          </w:p>
+          <w:p>
+            <w:pPr>
+              <w:pBdr>
+                <w:top w:val="nil"/>
+                <w:left w:val="nil"/>
+                <w:bottom w:val="nil"/>
+                <w:right w:val="nil"/>
+                <w:between w:val="nil"/>
+              </w:pBdr>
+              <w:spacing w:before="57" w:after="57"/>
+              <w:rPr>
+                <w:rFonts w:ascii="ArialMT" w:eastAsia="ArialMT" w:hAnsi="ArialMT" w:cs="ArialMT"/>
+                <w:noProof/>
+                <w:color w:val="000000"/>
               </w:rPr>
             </w:pPr>
           </w:p>
@@ -766,55 +801,19 @@
               <w:jc w:val="center"/>
               <w:rPr>
                 <w:rFonts w:ascii="ArialMT" w:eastAsia="ArialMT" w:hAnsi="ArialMT" w:cs="ArialMT"/>
-                <w:noProof/>
-                <w:color w:val="000000"/>
-              </w:rPr>
-            </w:pPr>
-          </w:p>
-          <w:p>
-            <w:pPr>
-              <w:pBdr>
-                <w:top w:val="nil"/>
-                <w:left w:val="nil"/>
-                <w:bottom w:val="nil"/>
-                <w:right w:val="nil"/>
-                <w:between w:val="nil"/>
-              </w:pBdr>
-              <w:spacing w:before="57" w:after="57"/>
-              <w:jc w:val="center"/>
+                <w:color w:val="000000"/>
+              </w:rPr>
+            </w:pPr>
+            <w:r>
               <w:rPr>
                 <w:rFonts w:ascii="ArialMT" w:eastAsia="ArialMT" w:hAnsi="ArialMT" w:cs="ArialMT"/>
                 <w:noProof/>
                 <w:color w:val="000000"/>
               </w:rPr>
-            </w:pPr>
-          </w:p>
-          <w:p>
-            <w:pPr>
-              <w:pBdr>
-                <w:top w:val="nil"/>
-                <w:left w:val="nil"/>
-                <w:bottom w:val="nil"/>
-                <w:right w:val="nil"/>
-                <w:between w:val="nil"/>
-              </w:pBdr>
-              <w:spacing w:before="57" w:after="57"/>
-              <w:jc w:val="center"/>
-              <w:rPr>
-                <w:rFonts w:ascii="ArialMT" w:eastAsia="ArialMT" w:hAnsi="ArialMT" w:cs="ArialMT"/>
-                <w:color w:val="000000"/>
-              </w:rPr>
-            </w:pPr>
-            <w:r>
-              <w:rPr>
-                <w:rFonts w:ascii="ArialMT" w:eastAsia="ArialMT" w:hAnsi="ArialMT" w:cs="ArialMT"/>
-                <w:noProof/>
-                <w:color w:val="000000"/>
-              </w:rPr>
               <w:drawing>
-                <wp:inline distT="0" distB="0" distL="0" distR="0" wp14:anchorId="034EC2BF" wp14:editId="7F91C07F">
-                  <wp:extent cx="5343617" cy="1774100"/>
-                  <wp:effectExtent l="0" t="0" r="0" b="0"/>
+                <wp:inline distT="0" distB="0" distL="0" distR="0" wp14:anchorId="7E494113" wp14:editId="5B527368">
+                  <wp:extent cx="4299858" cy="2340577"/>
+                  <wp:effectExtent l="0" t="0" r="5715" b="3175"/>
                   <wp:docPr id="6" name="Picture 6"/>
                   <wp:cNvGraphicFramePr>
                     <a:graphicFrameLocks xmlns:a="http://schemas.openxmlformats.org/drawingml/2006/main" noChangeAspect="1"/>
@@ -834,13 +833,13 @@
                               </a:ext>
                             </a:extLst>
                           </a:blip>
-                          <a:srcRect t="24204" b="59196"/>
+                          <a:srcRect t="8472" b="64311"/>
                           <a:stretch/>
                         </pic:blipFill>
                         <pic:spPr bwMode="auto">
                           <a:xfrm>
                             <a:off x="0" y="0"/>
-                            <a:ext cx="5423002" cy="1800456"/>
+                            <a:ext cx="4374437" cy="2381173"/>
                           </a:xfrm>
                           <a:prstGeom prst="rect">
                             <a:avLst/>
@@ -918,6 +917,17 @@
                 <w:u w:val="single"/>
               </w:rPr>
             </w:pPr>
+            <w:r>
+              <w:rPr>
+                <w:rFonts w:ascii="Times New Roman" w:eastAsia="Times New Roman" w:hAnsi="Times New Roman" w:cs="Times New Roman"/>
+                <w:b/>
+                <w:color w:val="000000"/>
+                <w:sz w:val="26"/>
+                <w:szCs w:val="26"/>
+                <w:u w:val="single"/>
+              </w:rPr>
+              <w:t>Transition Table</w:t>
+            </w:r>
           </w:p>
           <w:p>
             <w:pPr>
@@ -931,57 +941,6 @@
               <w:spacing w:before="57" w:after="57"/>
               <w:rPr>
                 <w:rFonts w:ascii="Times New Roman" w:eastAsia="Times New Roman" w:hAnsi="Times New Roman" w:cs="Times New Roman"/>
-                <w:b/>
-                <w:color w:val="000000"/>
-                <w:sz w:val="26"/>
-                <w:szCs w:val="26"/>
-                <w:u w:val="single"/>
-              </w:rPr>
-            </w:pPr>
-          </w:p>
-          <w:p>
-            <w:pPr>
-              <w:pBdr>
-                <w:top w:val="nil"/>
-                <w:left w:val="nil"/>
-                <w:bottom w:val="nil"/>
-                <w:right w:val="nil"/>
-                <w:between w:val="nil"/>
-              </w:pBdr>
-              <w:spacing w:before="57" w:after="57"/>
-              <w:rPr>
-                <w:rFonts w:ascii="Times New Roman" w:eastAsia="Times New Roman" w:hAnsi="Times New Roman" w:cs="Times New Roman"/>
-                <w:b/>
-                <w:color w:val="000000"/>
-                <w:sz w:val="26"/>
-                <w:szCs w:val="26"/>
-                <w:u w:val="single"/>
-              </w:rPr>
-            </w:pPr>
-            <w:r>
-              <w:rPr>
-                <w:rFonts w:ascii="Times New Roman" w:eastAsia="Times New Roman" w:hAnsi="Times New Roman" w:cs="Times New Roman"/>
-                <w:b/>
-                <w:color w:val="000000"/>
-                <w:sz w:val="26"/>
-                <w:szCs w:val="26"/>
-                <w:u w:val="single"/>
-              </w:rPr>
-              <w:t>Transition Table</w:t>
-            </w:r>
-          </w:p>
-          <w:p>
-            <w:pPr>
-              <w:pBdr>
-                <w:top w:val="nil"/>
-                <w:left w:val="nil"/>
-                <w:bottom w:val="nil"/>
-                <w:right w:val="nil"/>
-                <w:between w:val="nil"/>
-              </w:pBdr>
-              <w:spacing w:before="57" w:after="57"/>
-              <w:rPr>
-                <w:rFonts w:ascii="Times New Roman" w:eastAsia="Times New Roman" w:hAnsi="Times New Roman" w:cs="Times New Roman"/>
                 <w:color w:val="000000"/>
                 <w:sz w:val="32"/>
                 <w:szCs w:val="32"/>
@@ -995,16 +954,16 @@
               </w:rPr>
               <w:lastRenderedPageBreak/>
               <w:drawing>
-                <wp:anchor distT="0" distB="0" distL="114300" distR="114300" simplePos="0" relativeHeight="251659264" behindDoc="0" locked="0" layoutInCell="1" allowOverlap="1" wp14:anchorId="1592C14D" wp14:editId="3A0E6670">
+                <wp:anchor distT="0" distB="0" distL="114300" distR="114300" simplePos="0" relativeHeight="251661312" behindDoc="0" locked="0" layoutInCell="1" allowOverlap="1" wp14:anchorId="05224037" wp14:editId="0E0632E2">
                   <wp:simplePos x="0" y="0"/>
                   <wp:positionH relativeFrom="column">
-                    <wp:posOffset>1193800</wp:posOffset>
+                    <wp:posOffset>1422400</wp:posOffset>
                   </wp:positionH>
                   <wp:positionV relativeFrom="paragraph">
-                    <wp:posOffset>335280</wp:posOffset>
+                    <wp:posOffset>307340</wp:posOffset>
                   </wp:positionV>
-                  <wp:extent cx="3700780" cy="3289935"/>
-                  <wp:effectExtent l="0" t="0" r="0" b="5715"/>
+                  <wp:extent cx="3156585" cy="3305810"/>
+                  <wp:effectExtent l="0" t="0" r="5715" b="8890"/>
                   <wp:wrapTopAndBottom/>
                   <wp:docPr id="1" name="Picture 1"/>
                   <wp:cNvGraphicFramePr>
@@ -1025,13 +984,13 @@
                               </a:ext>
                             </a:extLst>
                           </a:blip>
-                          <a:srcRect l="17369" t="39639" r="14637" b="30160"/>
+                          <a:srcRect t="34080" r="16602" b="22240"/>
                           <a:stretch/>
                         </pic:blipFill>
                         <pic:spPr bwMode="auto">
                           <a:xfrm>
                             <a:off x="0" y="0"/>
-                            <a:ext cx="3700780" cy="3289935"/>
+                            <a:ext cx="3156585" cy="3305810"/>
                           </a:xfrm>
                           <a:prstGeom prst="rect">
                             <a:avLst/>
@@ -1087,24 +1046,6 @@
               </w:pBdr>
               <w:spacing w:before="57" w:after="57"/>
               <w:rPr>
-                <w:rFonts w:ascii="Times New Roman" w:eastAsia="Times New Roman" w:hAnsi="Times New Roman" w:cs="Times New Roman"/>
-                <w:color w:val="000000"/>
-                <w:sz w:val="32"/>
-                <w:szCs w:val="32"/>
-              </w:rPr>
-            </w:pPr>
-          </w:p>
-          <w:p>
-            <w:pPr>
-              <w:pBdr>
-                <w:top w:val="nil"/>
-                <w:left w:val="nil"/>
-                <w:bottom w:val="nil"/>
-                <w:right w:val="nil"/>
-                <w:between w:val="nil"/>
-              </w:pBdr>
-              <w:spacing w:before="57" w:after="57"/>
-              <w:rPr>
                 <w:b/>
                 <w:color w:val="000000"/>
               </w:rPr>
@@ -1120,7 +1061,9 @@
               </w:rPr>
               <w:t>OUTPUT</w:t>
             </w:r>
-          </w:p>
+            <w:bookmarkStart w:id="0" w:name="_GoBack"/>
+          </w:p>
+          <w:bookmarkEnd w:id="0"/>
           <w:p>
             <w:pPr>
               <w:pBdr>
@@ -1208,8 +1151,6 @@
                 <w:rFonts w:ascii="Arial" w:hAnsi="Arial" w:cs="Arial"/>
               </w:rPr>
             </w:pPr>
-            <w:bookmarkStart w:id="0" w:name="_GoBack"/>
-            <w:bookmarkEnd w:id="0"/>
           </w:p>
           <w:p>
             <w:pPr>

</xml_diff>